<commit_message>
Updated release notes with HPCDATAMGM-1536
</commit_message>
<xml_diff>
--- a/doc/release/HPC DME Release Notes 2.15.0.docx
+++ b/doc/release/HPC DME Release Notes 2.15.0.docx
@@ -2225,14 +2225,7 @@
                 <w:sz w:val="28"/>
                 <w:szCs w:val="28"/>
               </w:rPr>
-              <w:t>i</w:t>
-            </w:r>
-            <w:r>
-              <w:rPr>
-                <w:sz w:val="28"/>
-                <w:szCs w:val="28"/>
-              </w:rPr>
-              <w:t xml:space="preserve">nclude pre-signed </w:t>
+              <w:t xml:space="preserve">include pre-signed </w:t>
             </w:r>
             <w:r>
               <w:rPr>
@@ -2554,42 +2547,25 @@
               </w:rPr>
               <w:t xml:space="preserve"> refer to </w:t>
             </w:r>
-            <w:r>
-              <w:fldChar w:fldCharType="begin"/>
-            </w:r>
-            <w:r>
-              <w:instrText>HYPERLINK "https://wiki.nci.nih.gov/x/VgcFGg"</w:instrText>
-            </w:r>
-            <w:r>
-              <w:fldChar w:fldCharType="separate"/>
-            </w:r>
-            <w:r>
-              <w:rPr>
-                <w:rStyle w:val="Hyperlink"/>
+            <w:hyperlink r:id="rId7" w:history="1">
+              <w:r>
+                <w:rPr>
+                  <w:rStyle w:val="Hyperlink"/>
+                  <w:b w:val="0"/>
+                  <w:bCs w:val="0"/>
+                  <w:sz w:val="28"/>
+                  <w:szCs w:val="28"/>
+                </w:rPr>
+                <w:t>Retrying a Failed Globus Download</w:t>
+              </w:r>
+            </w:hyperlink>
+            <w:r>
+              <w:rPr>
                 <w:b w:val="0"/>
                 <w:bCs w:val="0"/>
                 <w:sz w:val="28"/>
                 <w:szCs w:val="28"/>
               </w:rPr>
-              <w:t>Retrying a Failed Globus Download</w:t>
-            </w:r>
-            <w:r>
-              <w:rPr>
-                <w:rStyle w:val="Hyperlink"/>
-                <w:b w:val="0"/>
-                <w:bCs w:val="0"/>
-                <w:sz w:val="28"/>
-                <w:szCs w:val="28"/>
-              </w:rPr>
-              <w:fldChar w:fldCharType="end"/>
-            </w:r>
-            <w:r>
-              <w:rPr>
-                <w:b w:val="0"/>
-                <w:bCs w:val="0"/>
-                <w:sz w:val="28"/>
-                <w:szCs w:val="28"/>
-              </w:rPr>
               <w:t>.</w:t>
             </w:r>
           </w:p>
@@ -2634,15 +2610,7 @@
                 <w:sz w:val="28"/>
                 <w:szCs w:val="28"/>
               </w:rPr>
-              <w:t xml:space="preserve"> </w:t>
-            </w:r>
-            <w:r>
-              <w:rPr>
-                <w:rFonts w:cstheme="minorHAnsi"/>
-                <w:sz w:val="28"/>
-                <w:szCs w:val="28"/>
-              </w:rPr>
-              <w:t xml:space="preserve"> Added the ability to optionally encrypt the metadata values being returned in the new </w:t>
+              <w:t xml:space="preserve">  Added the ability to optionally encrypt the metadata values being returned in the new </w:t>
             </w:r>
             <w:r>
               <w:rPr>
@@ -2743,7 +2711,7 @@
               </w:rPr>
               <w:t xml:space="preserve">progress bar showing the percentage of data transferred. For details on downloading to an AWS S3 bucket, refer to </w:t>
             </w:r>
-            <w:hyperlink r:id="rId7" w:history="1">
+            <w:hyperlink r:id="rId8" w:history="1">
               <w:r>
                 <w:rPr>
                   <w:rStyle w:val="Hyperlink"/>
@@ -2780,6 +2748,14 @@
           <w:p>
             <w:pPr>
               <w:rPr>
+                <w:sz w:val="28"/>
+                <w:szCs w:val="28"/>
+              </w:rPr>
+            </w:pPr>
+          </w:p>
+          <w:p>
+            <w:pPr>
+              <w:rPr>
                 <w:rFonts w:cstheme="minorHAnsi"/>
                 <w:color w:val="000000"/>
                 <w:sz w:val="28"/>
@@ -2796,7 +2772,7 @@
                 <w:szCs w:val="28"/>
                 <w:u w:val="single"/>
               </w:rPr>
-              <w:t>Misc</w:t>
+              <w:t>Misc. changes/Bug Fixes</w:t>
             </w:r>
             <w:r>
               <w:rPr>
@@ -2808,246 +2784,350 @@
                 <w:szCs w:val="28"/>
                 <w:u w:val="single"/>
               </w:rPr>
-              <w:t>. changes</w:t>
-            </w:r>
-            <w:r>
-              <w:rPr>
-                <w:rFonts w:cstheme="minorHAnsi"/>
+              <w:t>:</w:t>
+            </w:r>
+          </w:p>
+          <w:p>
+            <w:pPr>
+              <w:rPr>
+                <w:sz w:val="28"/>
+                <w:szCs w:val="28"/>
+                <w:u w:val="single"/>
+              </w:rPr>
+            </w:pPr>
+          </w:p>
+          <w:p>
+            <w:pPr>
+              <w:rPr>
+                <w:sz w:val="28"/>
+                <w:szCs w:val="28"/>
+              </w:rPr>
+            </w:pPr>
+            <w:r>
+              <w:rPr>
+                <w:sz w:val="28"/>
+                <w:szCs w:val="28"/>
+                <w:u w:val="single"/>
+              </w:rPr>
+              <w:t>HPCDATAMGM-1533</w:t>
+            </w:r>
+            <w:r>
+              <w:rPr>
+                <w:sz w:val="28"/>
+                <w:szCs w:val="28"/>
+              </w:rPr>
+              <w:t xml:space="preserve">: Enhanced the Download Task Details screen of the DME web application to </w:t>
+            </w:r>
+            <w:r>
+              <w:rPr>
+                <w:sz w:val="28"/>
+                <w:szCs w:val="28"/>
+              </w:rPr>
+              <w:t xml:space="preserve">include in the status bar </w:t>
+            </w:r>
+            <w:r>
+              <w:rPr>
+                <w:sz w:val="28"/>
+                <w:szCs w:val="28"/>
+              </w:rPr>
+              <w:t xml:space="preserve">display during </w:t>
+            </w:r>
+            <w:r>
+              <w:rPr>
+                <w:sz w:val="28"/>
+                <w:szCs w:val="28"/>
+              </w:rPr>
+              <w:t xml:space="preserve">Globus </w:t>
+            </w:r>
+            <w:r>
+              <w:rPr>
+                <w:sz w:val="28"/>
+                <w:szCs w:val="28"/>
+              </w:rPr>
+              <w:t xml:space="preserve">download, </w:t>
+            </w:r>
+            <w:r>
+              <w:rPr>
+                <w:sz w:val="28"/>
+                <w:szCs w:val="28"/>
+              </w:rPr>
+              <w:t xml:space="preserve">the progress of the 1st part of the </w:t>
+            </w:r>
+            <w:r>
+              <w:rPr>
+                <w:sz w:val="28"/>
+                <w:szCs w:val="28"/>
+              </w:rPr>
+              <w:t xml:space="preserve">file </w:t>
+            </w:r>
+            <w:r>
+              <w:rPr>
+                <w:sz w:val="28"/>
+                <w:szCs w:val="28"/>
+              </w:rPr>
+              <w:t>transfer (transfer</w:t>
+            </w:r>
+            <w:r>
+              <w:rPr>
+                <w:sz w:val="28"/>
+                <w:szCs w:val="28"/>
+              </w:rPr>
+              <w:t xml:space="preserve"> </w:t>
+            </w:r>
+            <w:r>
+              <w:rPr>
+                <w:sz w:val="28"/>
+                <w:szCs w:val="28"/>
+              </w:rPr>
+              <w:t xml:space="preserve">from </w:t>
+            </w:r>
+            <w:r>
+              <w:rPr>
+                <w:sz w:val="28"/>
+                <w:szCs w:val="28"/>
+              </w:rPr>
+              <w:t>S3 object store to DME server</w:t>
+            </w:r>
+            <w:r>
+              <w:rPr>
+                <w:sz w:val="28"/>
+                <w:szCs w:val="28"/>
+              </w:rPr>
+              <w:t>)</w:t>
+            </w:r>
+            <w:r>
+              <w:rPr>
+                <w:sz w:val="28"/>
+                <w:szCs w:val="28"/>
+              </w:rPr>
+              <w:t xml:space="preserve">. </w:t>
+            </w:r>
+            <w:r>
+              <w:rPr>
+                <w:sz w:val="28"/>
+                <w:szCs w:val="28"/>
+              </w:rPr>
+              <w:t xml:space="preserve">Previously, only the progress of the 2nd part of the </w:t>
+            </w:r>
+            <w:r>
+              <w:rPr>
+                <w:sz w:val="28"/>
+                <w:szCs w:val="28"/>
+              </w:rPr>
+              <w:t xml:space="preserve">file </w:t>
+            </w:r>
+            <w:r>
+              <w:rPr>
+                <w:sz w:val="28"/>
+                <w:szCs w:val="28"/>
+              </w:rPr>
+              <w:t>transfer (</w:t>
+            </w:r>
+            <w:r>
+              <w:rPr>
+                <w:sz w:val="28"/>
+                <w:szCs w:val="28"/>
+              </w:rPr>
+              <w:t xml:space="preserve">transfer </w:t>
+            </w:r>
+            <w:r>
+              <w:rPr>
+                <w:sz w:val="28"/>
+                <w:szCs w:val="28"/>
+              </w:rPr>
+              <w:t>from DME server to Globus</w:t>
+            </w:r>
+            <w:r>
+              <w:rPr>
+                <w:sz w:val="28"/>
+                <w:szCs w:val="28"/>
+              </w:rPr>
+              <w:t xml:space="preserve"> endpoint</w:t>
+            </w:r>
+            <w:r>
+              <w:rPr>
+                <w:sz w:val="28"/>
+                <w:szCs w:val="28"/>
+              </w:rPr>
+              <w:t xml:space="preserve">) was displayed, as a result of which users did not begin seeing </w:t>
+            </w:r>
+            <w:r>
+              <w:rPr>
+                <w:sz w:val="28"/>
+                <w:szCs w:val="28"/>
+              </w:rPr>
+              <w:t xml:space="preserve">progress </w:t>
+            </w:r>
+            <w:r>
+              <w:rPr>
+                <w:sz w:val="28"/>
+                <w:szCs w:val="28"/>
+              </w:rPr>
+              <w:t>updates until the file was fully downloaded to the DME server</w:t>
+            </w:r>
+            <w:r>
+              <w:rPr>
+                <w:sz w:val="28"/>
+                <w:szCs w:val="28"/>
+              </w:rPr>
+              <w:t>.</w:t>
+            </w:r>
+          </w:p>
+          <w:p>
+            <w:pPr>
+              <w:rPr>
+                <w:sz w:val="28"/>
+                <w:szCs w:val="28"/>
+              </w:rPr>
+            </w:pPr>
+          </w:p>
+          <w:p>
+            <w:pPr>
+              <w:rPr>
+                <w:sz w:val="28"/>
+                <w:szCs w:val="28"/>
+              </w:rPr>
+            </w:pPr>
+            <w:r>
+              <w:rPr>
+                <w:sz w:val="28"/>
+                <w:szCs w:val="28"/>
+                <w:u w:val="single"/>
+              </w:rPr>
+              <w:t>HPCDATAMGM-1536</w:t>
+            </w:r>
+            <w:r>
+              <w:rPr>
+                <w:sz w:val="28"/>
+                <w:szCs w:val="28"/>
+              </w:rPr>
+              <w:t xml:space="preserve">: Upgraded the delete CLUs </w:t>
+            </w:r>
+            <w:r>
+              <w:rPr>
+                <w:sz w:val="28"/>
+                <w:szCs w:val="28"/>
+              </w:rPr>
+              <w:t xml:space="preserve">- </w:t>
+            </w:r>
+            <w:r>
+              <w:rPr>
+                <w:i/>
+                <w:iCs/>
+                <w:sz w:val="28"/>
+                <w:szCs w:val="28"/>
+              </w:rPr>
+              <w:t>dm_delete_datafile</w:t>
+            </w:r>
+            <w:r>
+              <w:rPr>
+                <w:sz w:val="28"/>
+                <w:szCs w:val="28"/>
+              </w:rPr>
+              <w:t xml:space="preserve"> and </w:t>
+            </w:r>
+            <w:r>
+              <w:rPr>
+                <w:i/>
+                <w:iCs/>
+                <w:sz w:val="28"/>
+                <w:szCs w:val="28"/>
+              </w:rPr>
+              <w:t>dm_</w:t>
+            </w:r>
+            <w:r>
+              <w:rPr>
+                <w:i/>
+                <w:iCs/>
+                <w:sz w:val="28"/>
+                <w:szCs w:val="28"/>
+              </w:rPr>
+              <w:t>d</w:t>
+            </w:r>
+            <w:r>
+              <w:rPr>
+                <w:i/>
+                <w:iCs/>
+                <w:sz w:val="28"/>
+                <w:szCs w:val="28"/>
+              </w:rPr>
+              <w:t>elete_collection</w:t>
+            </w:r>
+            <w:r>
+              <w:rPr>
+                <w:i/>
+                <w:iCs/>
+                <w:sz w:val="28"/>
+                <w:szCs w:val="28"/>
+              </w:rPr>
+              <w:t>,</w:t>
+            </w:r>
+            <w:r>
+              <w:rPr>
+                <w:sz w:val="28"/>
+                <w:szCs w:val="28"/>
+              </w:rPr>
+              <w:t xml:space="preserve"> to enable </w:t>
+            </w:r>
+            <w:r>
+              <w:rPr>
+                <w:sz w:val="28"/>
+                <w:szCs w:val="28"/>
+              </w:rPr>
+              <w:t xml:space="preserve">group and system administrators to perform </w:t>
+            </w:r>
+            <w:r>
+              <w:rPr>
+                <w:sz w:val="28"/>
+                <w:szCs w:val="28"/>
+              </w:rPr>
+              <w:t>hard delete of files and collections. This is in support of  maintenance and testing activities</w:t>
+            </w:r>
+            <w:r>
+              <w:rPr>
+                <w:sz w:val="28"/>
+                <w:szCs w:val="28"/>
+              </w:rPr>
+              <w:t xml:space="preserve">. </w:t>
+            </w:r>
+          </w:p>
+          <w:p>
+            <w:pPr>
+              <w:rPr>
+                <w:sz w:val="28"/>
+                <w:szCs w:val="28"/>
+              </w:rPr>
+            </w:pPr>
+          </w:p>
+          <w:p>
+            <w:pPr>
+              <w:rPr>
+                <w:sz w:val="28"/>
+                <w:szCs w:val="28"/>
+              </w:rPr>
+            </w:pPr>
+          </w:p>
+          <w:p>
+            <w:pPr>
+              <w:rPr>
                 <w:b/>
                 <w:bCs/>
-                <w:color w:val="000000"/>
                 <w:sz w:val="28"/>
                 <w:szCs w:val="28"/>
                 <w:u w:val="single"/>
               </w:rPr>
-              <w:t>/Bug Fixes</w:t>
-            </w:r>
-            <w:r>
-              <w:rPr>
-                <w:rFonts w:cstheme="minorHAnsi"/>
+            </w:pPr>
+            <w:r>
+              <w:rPr>
                 <w:b/>
                 <w:bCs/>
-                <w:color w:val="000000"/>
                 <w:sz w:val="28"/>
                 <w:szCs w:val="28"/>
                 <w:u w:val="single"/>
               </w:rPr>
-              <w:t>:</w:t>
-            </w:r>
-          </w:p>
-          <w:p>
-            <w:pPr>
-              <w:rPr>
-                <w:sz w:val="28"/>
-                <w:szCs w:val="28"/>
-                <w:u w:val="single"/>
-              </w:rPr>
-            </w:pPr>
-          </w:p>
-          <w:p>
-            <w:pPr>
-              <w:rPr>
-                <w:sz w:val="28"/>
-                <w:szCs w:val="28"/>
-                <w:u w:val="single"/>
-              </w:rPr>
-            </w:pPr>
-          </w:p>
-          <w:p>
-            <w:pPr>
-              <w:rPr>
-                <w:sz w:val="28"/>
-                <w:szCs w:val="28"/>
-              </w:rPr>
-            </w:pPr>
-            <w:r>
-              <w:rPr>
-                <w:sz w:val="28"/>
-                <w:szCs w:val="28"/>
-                <w:u w:val="single"/>
-              </w:rPr>
-              <w:t>HPCDATAMGM-1533</w:t>
-            </w:r>
-            <w:r>
-              <w:rPr>
-                <w:sz w:val="28"/>
-                <w:szCs w:val="28"/>
-              </w:rPr>
-              <w:t xml:space="preserve">: Enhanced the Download Task Details screen of the DME web application to </w:t>
-            </w:r>
-            <w:r>
-              <w:rPr>
-                <w:sz w:val="28"/>
-                <w:szCs w:val="28"/>
-              </w:rPr>
-              <w:t xml:space="preserve">include in the status bar </w:t>
-            </w:r>
-            <w:r>
-              <w:rPr>
-                <w:sz w:val="28"/>
-                <w:szCs w:val="28"/>
-              </w:rPr>
-              <w:t xml:space="preserve">display during </w:t>
-            </w:r>
-            <w:r>
-              <w:rPr>
-                <w:sz w:val="28"/>
-                <w:szCs w:val="28"/>
-              </w:rPr>
-              <w:t xml:space="preserve">Globus </w:t>
-            </w:r>
-            <w:r>
-              <w:rPr>
-                <w:sz w:val="28"/>
-                <w:szCs w:val="28"/>
-              </w:rPr>
-              <w:t xml:space="preserve">download, </w:t>
-            </w:r>
-            <w:r>
-              <w:rPr>
-                <w:sz w:val="28"/>
-                <w:szCs w:val="28"/>
-              </w:rPr>
-              <w:t xml:space="preserve">the progress of the 1st part of the </w:t>
-            </w:r>
-            <w:r>
-              <w:rPr>
-                <w:sz w:val="28"/>
-                <w:szCs w:val="28"/>
-              </w:rPr>
-              <w:t xml:space="preserve">file </w:t>
-            </w:r>
-            <w:r>
-              <w:rPr>
-                <w:sz w:val="28"/>
-                <w:szCs w:val="28"/>
-              </w:rPr>
-              <w:t>transfer (transfer</w:t>
-            </w:r>
-            <w:r>
-              <w:rPr>
-                <w:sz w:val="28"/>
-                <w:szCs w:val="28"/>
-              </w:rPr>
-              <w:t xml:space="preserve"> </w:t>
-            </w:r>
-            <w:r>
-              <w:rPr>
-                <w:sz w:val="28"/>
-                <w:szCs w:val="28"/>
-              </w:rPr>
-              <w:t xml:space="preserve">from </w:t>
-            </w:r>
-            <w:r>
-              <w:rPr>
-                <w:sz w:val="28"/>
-                <w:szCs w:val="28"/>
-              </w:rPr>
-              <w:t>S3 object store to DME server</w:t>
-            </w:r>
-            <w:r>
-              <w:rPr>
-                <w:sz w:val="28"/>
-                <w:szCs w:val="28"/>
-              </w:rPr>
-              <w:t>)</w:t>
-            </w:r>
-            <w:r>
-              <w:rPr>
-                <w:sz w:val="28"/>
-                <w:szCs w:val="28"/>
-              </w:rPr>
-              <w:t xml:space="preserve">. </w:t>
-            </w:r>
-            <w:r>
-              <w:rPr>
-                <w:sz w:val="28"/>
-                <w:szCs w:val="28"/>
-              </w:rPr>
-              <w:t xml:space="preserve">Previously, only the progress of the 2nd part of the </w:t>
-            </w:r>
-            <w:r>
-              <w:rPr>
-                <w:sz w:val="28"/>
-                <w:szCs w:val="28"/>
-              </w:rPr>
-              <w:t xml:space="preserve">file </w:t>
-            </w:r>
-            <w:r>
-              <w:rPr>
-                <w:sz w:val="28"/>
-                <w:szCs w:val="28"/>
-              </w:rPr>
-              <w:t>transfer (</w:t>
-            </w:r>
-            <w:r>
-              <w:rPr>
-                <w:sz w:val="28"/>
-                <w:szCs w:val="28"/>
-              </w:rPr>
-              <w:t xml:space="preserve">transfer </w:t>
-            </w:r>
-            <w:r>
-              <w:rPr>
-                <w:sz w:val="28"/>
-                <w:szCs w:val="28"/>
-              </w:rPr>
-              <w:t>from DME server to Globus</w:t>
-            </w:r>
-            <w:r>
-              <w:rPr>
-                <w:sz w:val="28"/>
-                <w:szCs w:val="28"/>
-              </w:rPr>
-              <w:t xml:space="preserve"> endpoint</w:t>
-            </w:r>
-            <w:r>
-              <w:rPr>
-                <w:sz w:val="28"/>
-                <w:szCs w:val="28"/>
-              </w:rPr>
-              <w:t xml:space="preserve">) was displayed, as a result of which users did not begin seeing </w:t>
-            </w:r>
-            <w:r>
-              <w:rPr>
-                <w:sz w:val="28"/>
-                <w:szCs w:val="28"/>
-              </w:rPr>
-              <w:t xml:space="preserve">progress </w:t>
-            </w:r>
-            <w:r>
-              <w:rPr>
-                <w:sz w:val="28"/>
-                <w:szCs w:val="28"/>
-              </w:rPr>
-              <w:t>updates until the file was fully downloaded to the DME server</w:t>
-            </w:r>
-            <w:r>
-              <w:rPr>
-                <w:sz w:val="28"/>
-                <w:szCs w:val="28"/>
-              </w:rPr>
-              <w:t>.</w:t>
-            </w:r>
-          </w:p>
-          <w:p>
-            <w:pPr>
-              <w:rPr>
-                <w:sz w:val="28"/>
-                <w:szCs w:val="28"/>
-              </w:rPr>
-            </w:pPr>
-          </w:p>
-          <w:p>
-            <w:pPr>
-              <w:rPr>
-                <w:sz w:val="28"/>
-                <w:szCs w:val="28"/>
-              </w:rPr>
-            </w:pPr>
-          </w:p>
-          <w:p>
-            <w:pPr>
+              <w:t>Operational</w:t>
+            </w:r>
+            <w:r>
               <w:rPr>
                 <w:b/>
                 <w:bCs/>
@@ -3055,7 +3135,8 @@
                 <w:szCs w:val="28"/>
                 <w:u w:val="single"/>
               </w:rPr>
-            </w:pPr>
+              <w:t>/Performance</w:t>
+            </w:r>
             <w:r>
               <w:rPr>
                 <w:b/>
@@ -3064,7 +3145,7 @@
                 <w:szCs w:val="28"/>
                 <w:u w:val="single"/>
               </w:rPr>
-              <w:t>Operational</w:t>
+              <w:t xml:space="preserve"> </w:t>
             </w:r>
             <w:r>
               <w:rPr>
@@ -3074,7 +3155,7 @@
                 <w:szCs w:val="28"/>
                 <w:u w:val="single"/>
               </w:rPr>
-              <w:t>/Performance</w:t>
+              <w:t>Improvements</w:t>
             </w:r>
             <w:r>
               <w:rPr>
@@ -3084,332 +3165,295 @@
                 <w:szCs w:val="28"/>
                 <w:u w:val="single"/>
               </w:rPr>
+              <w:t>:</w:t>
+            </w:r>
+          </w:p>
+          <w:p>
+            <w:pPr>
+              <w:rPr>
+                <w:sz w:val="28"/>
+                <w:szCs w:val="28"/>
+              </w:rPr>
+            </w:pPr>
+          </w:p>
+          <w:p>
+            <w:pPr>
+              <w:rPr>
+                <w:sz w:val="28"/>
+                <w:szCs w:val="28"/>
+              </w:rPr>
+            </w:pPr>
+            <w:r>
+              <w:rPr>
+                <w:sz w:val="28"/>
+                <w:szCs w:val="28"/>
+                <w:u w:val="single"/>
+              </w:rPr>
+              <w:t>HPCDATAMGM-15</w:t>
+            </w:r>
+            <w:r>
+              <w:rPr>
+                <w:sz w:val="28"/>
+                <w:szCs w:val="28"/>
+                <w:u w:val="single"/>
+              </w:rPr>
+              <w:t>35</w:t>
+            </w:r>
+            <w:r>
+              <w:rPr>
+                <w:sz w:val="28"/>
+                <w:szCs w:val="28"/>
+                <w:u w:val="single"/>
+              </w:rPr>
+              <w:t>:</w:t>
+            </w:r>
+            <w:r>
+              <w:rPr>
+                <w:sz w:val="28"/>
+                <w:szCs w:val="28"/>
+              </w:rPr>
+              <w:t xml:space="preserve"> Re-</w:t>
+            </w:r>
+            <w:r>
+              <w:rPr>
+                <w:sz w:val="28"/>
+                <w:szCs w:val="28"/>
+              </w:rPr>
+              <w:t xml:space="preserve">configured the number of threads </w:t>
+            </w:r>
+            <w:r>
+              <w:rPr>
+                <w:sz w:val="28"/>
+                <w:szCs w:val="28"/>
+              </w:rPr>
+              <w:t xml:space="preserve">setup for </w:t>
+            </w:r>
+            <w:r>
+              <w:rPr>
+                <w:sz w:val="28"/>
+                <w:szCs w:val="28"/>
+              </w:rPr>
+              <w:t xml:space="preserve">the </w:t>
+            </w:r>
+            <w:r>
+              <w:rPr>
+                <w:sz w:val="28"/>
+                <w:szCs w:val="28"/>
+              </w:rPr>
+              <w:t xml:space="preserve">1st part of </w:t>
+            </w:r>
+            <w:r>
+              <w:rPr>
+                <w:sz w:val="28"/>
+                <w:szCs w:val="28"/>
+              </w:rPr>
+              <w:t xml:space="preserve">a </w:t>
+            </w:r>
+            <w:r>
+              <w:rPr>
+                <w:sz w:val="28"/>
+                <w:szCs w:val="28"/>
+              </w:rPr>
+              <w:t xml:space="preserve">Globus </w:t>
+            </w:r>
+            <w:r>
+              <w:rPr>
+                <w:sz w:val="28"/>
+                <w:szCs w:val="28"/>
+              </w:rPr>
+              <w:t xml:space="preserve">download request (while </w:t>
+            </w:r>
+            <w:r>
+              <w:rPr>
+                <w:sz w:val="28"/>
+                <w:szCs w:val="28"/>
+              </w:rPr>
+              <w:t>transferring</w:t>
+            </w:r>
+            <w:r>
+              <w:rPr>
+                <w:sz w:val="28"/>
+                <w:szCs w:val="28"/>
+              </w:rPr>
+              <w:t xml:space="preserve"> files </w:t>
+            </w:r>
+            <w:r>
+              <w:rPr>
+                <w:sz w:val="28"/>
+                <w:szCs w:val="28"/>
+              </w:rPr>
+              <w:t xml:space="preserve">from </w:t>
+            </w:r>
+            <w:r>
+              <w:rPr>
+                <w:sz w:val="28"/>
+                <w:szCs w:val="28"/>
+              </w:rPr>
+              <w:t>S3 Object Storage</w:t>
+            </w:r>
+            <w:r>
+              <w:rPr>
+                <w:sz w:val="28"/>
+                <w:szCs w:val="28"/>
+              </w:rPr>
+              <w:t xml:space="preserve"> to DME server</w:t>
+            </w:r>
+            <w:r>
+              <w:rPr>
+                <w:sz w:val="28"/>
+                <w:szCs w:val="28"/>
+              </w:rPr>
+              <w:t>)</w:t>
+            </w:r>
+            <w:r>
+              <w:rPr>
+                <w:sz w:val="28"/>
+                <w:szCs w:val="28"/>
+              </w:rPr>
+              <w:t xml:space="preserve"> to align with the number of CPU cores on the servers</w:t>
+            </w:r>
+            <w:r>
+              <w:rPr>
+                <w:sz w:val="28"/>
+                <w:szCs w:val="28"/>
+              </w:rPr>
+              <w:t xml:space="preserve"> so that CPU utilization is optimized</w:t>
+            </w:r>
+            <w:r>
+              <w:rPr>
+                <w:sz w:val="28"/>
+                <w:szCs w:val="28"/>
+              </w:rPr>
+              <w:t>,</w:t>
+            </w:r>
+            <w:r>
+              <w:rPr>
+                <w:sz w:val="28"/>
+                <w:szCs w:val="28"/>
+              </w:rPr>
+              <w:t xml:space="preserve"> and requests do not get missed out</w:t>
+            </w:r>
+            <w:r>
+              <w:rPr>
+                <w:sz w:val="28"/>
+                <w:szCs w:val="28"/>
+              </w:rPr>
+              <w:t xml:space="preserve">. </w:t>
+            </w:r>
+          </w:p>
+          <w:p>
+            <w:pPr>
+              <w:rPr>
+                <w:rFonts w:cstheme="minorHAnsi"/>
+                <w:sz w:val="28"/>
+                <w:szCs w:val="28"/>
+              </w:rPr>
+            </w:pPr>
+          </w:p>
+          <w:p>
+            <w:pPr>
+              <w:rPr>
+                <w:rFonts w:cstheme="minorHAnsi"/>
+                <w:sz w:val="28"/>
+                <w:szCs w:val="28"/>
+              </w:rPr>
+            </w:pPr>
+            <w:r>
+              <w:rPr>
+                <w:rFonts w:cstheme="minorHAnsi"/>
+                <w:sz w:val="28"/>
+                <w:szCs w:val="28"/>
+              </w:rPr>
+              <w:t>==============================================================</w:t>
+            </w:r>
+          </w:p>
+          <w:p>
+            <w:pPr>
+              <w:rPr>
+                <w:rFonts w:cstheme="minorHAnsi"/>
+                <w:b/>
+                <w:sz w:val="28"/>
+                <w:szCs w:val="28"/>
+              </w:rPr>
+            </w:pPr>
+            <w:r>
+              <w:rPr>
+                <w:rFonts w:cstheme="minorHAnsi"/>
+                <w:b/>
+                <w:sz w:val="28"/>
+                <w:szCs w:val="28"/>
+              </w:rPr>
+              <w:t>4</w:t>
+            </w:r>
+            <w:r>
+              <w:rPr>
+                <w:rFonts w:cstheme="minorHAnsi"/>
+                <w:b/>
+                <w:sz w:val="28"/>
+                <w:szCs w:val="28"/>
+              </w:rPr>
+              <w:t>.0 Bug Reports and Support</w:t>
+            </w:r>
+          </w:p>
+          <w:p>
+            <w:pPr>
+              <w:rPr>
+                <w:rFonts w:cstheme="minorHAnsi"/>
+                <w:sz w:val="28"/>
+                <w:szCs w:val="28"/>
+              </w:rPr>
+            </w:pPr>
+            <w:r>
+              <w:rPr>
+                <w:rFonts w:cstheme="minorHAnsi"/>
+                <w:sz w:val="28"/>
+                <w:szCs w:val="28"/>
+              </w:rPr>
+              <w:t>==============================================================</w:t>
+            </w:r>
+          </w:p>
+          <w:p>
+            <w:pPr>
+              <w:rPr>
+                <w:rFonts w:cstheme="minorHAnsi"/>
+                <w:sz w:val="28"/>
+                <w:szCs w:val="28"/>
+              </w:rPr>
+            </w:pPr>
+          </w:p>
+          <w:p>
+            <w:pPr>
+              <w:rPr>
+                <w:rFonts w:cstheme="minorHAnsi"/>
+                <w:sz w:val="28"/>
+                <w:szCs w:val="28"/>
+              </w:rPr>
+            </w:pPr>
+            <w:r>
+              <w:rPr>
+                <w:rFonts w:cstheme="minorHAnsi"/>
+                <w:sz w:val="28"/>
+                <w:szCs w:val="28"/>
+              </w:rPr>
+              <w:t xml:space="preserve">For issues, questions or suggestions, </w:t>
+            </w:r>
+            <w:r>
+              <w:rPr>
+                <w:rFonts w:cstheme="minorHAnsi"/>
+                <w:sz w:val="28"/>
+                <w:szCs w:val="28"/>
+              </w:rPr>
+              <w:t>contact</w:t>
+            </w:r>
+            <w:r>
+              <w:rPr>
+                <w:rFonts w:cstheme="minorHAnsi"/>
+                <w:sz w:val="28"/>
+                <w:szCs w:val="28"/>
+              </w:rPr>
               <w:t xml:space="preserve"> </w:t>
             </w:r>
-            <w:r>
-              <w:rPr>
-                <w:b/>
-                <w:bCs/>
-                <w:sz w:val="28"/>
-                <w:szCs w:val="28"/>
-                <w:u w:val="single"/>
-              </w:rPr>
-              <w:t>Improvements</w:t>
-            </w:r>
-            <w:r>
-              <w:rPr>
-                <w:b/>
-                <w:bCs/>
-                <w:sz w:val="28"/>
-                <w:szCs w:val="28"/>
-                <w:u w:val="single"/>
-              </w:rPr>
-              <w:t>:</w:t>
-            </w:r>
-          </w:p>
-          <w:p>
-            <w:pPr>
-              <w:rPr>
-                <w:sz w:val="28"/>
-                <w:szCs w:val="28"/>
-              </w:rPr>
-            </w:pPr>
-          </w:p>
-          <w:p>
-            <w:pPr>
-              <w:rPr>
-                <w:sz w:val="28"/>
-                <w:szCs w:val="28"/>
-              </w:rPr>
-            </w:pPr>
-            <w:r>
-              <w:rPr>
-                <w:sz w:val="28"/>
-                <w:szCs w:val="28"/>
-              </w:rPr>
-              <w:t xml:space="preserve"> </w:t>
-            </w:r>
-          </w:p>
-          <w:p>
-            <w:pPr>
-              <w:rPr>
-                <w:sz w:val="28"/>
-                <w:szCs w:val="28"/>
-              </w:rPr>
-            </w:pPr>
-            <w:r>
-              <w:rPr>
-                <w:sz w:val="28"/>
-                <w:szCs w:val="28"/>
-                <w:u w:val="single"/>
-              </w:rPr>
-              <w:t>HPCDATAMGM-15</w:t>
-            </w:r>
-            <w:r>
-              <w:rPr>
-                <w:sz w:val="28"/>
-                <w:szCs w:val="28"/>
-                <w:u w:val="single"/>
-              </w:rPr>
-              <w:t>35</w:t>
-            </w:r>
-            <w:r>
-              <w:rPr>
-                <w:sz w:val="28"/>
-                <w:szCs w:val="28"/>
-                <w:u w:val="single"/>
-              </w:rPr>
-              <w:t>:</w:t>
-            </w:r>
-            <w:r>
-              <w:rPr>
-                <w:sz w:val="28"/>
-                <w:szCs w:val="28"/>
-              </w:rPr>
-              <w:t xml:space="preserve"> Re-</w:t>
-            </w:r>
-            <w:r>
-              <w:rPr>
-                <w:sz w:val="28"/>
-                <w:szCs w:val="28"/>
-              </w:rPr>
-              <w:t xml:space="preserve">configured the number of threads </w:t>
-            </w:r>
-            <w:r>
-              <w:rPr>
-                <w:sz w:val="28"/>
-                <w:szCs w:val="28"/>
-              </w:rPr>
-              <w:t xml:space="preserve">setup for </w:t>
-            </w:r>
-            <w:r>
-              <w:rPr>
-                <w:sz w:val="28"/>
-                <w:szCs w:val="28"/>
-              </w:rPr>
-              <w:t xml:space="preserve">the </w:t>
-            </w:r>
-            <w:r>
-              <w:rPr>
-                <w:sz w:val="28"/>
-                <w:szCs w:val="28"/>
-              </w:rPr>
-              <w:t xml:space="preserve">1st part of </w:t>
-            </w:r>
-            <w:r>
-              <w:rPr>
-                <w:sz w:val="28"/>
-                <w:szCs w:val="28"/>
-              </w:rPr>
-              <w:t xml:space="preserve">a </w:t>
-            </w:r>
-            <w:r>
-              <w:rPr>
-                <w:sz w:val="28"/>
-                <w:szCs w:val="28"/>
-              </w:rPr>
-              <w:t xml:space="preserve">Globus </w:t>
-            </w:r>
-            <w:r>
-              <w:rPr>
-                <w:sz w:val="28"/>
-                <w:szCs w:val="28"/>
-              </w:rPr>
-              <w:t xml:space="preserve">download request (while </w:t>
-            </w:r>
-            <w:r>
-              <w:rPr>
-                <w:sz w:val="28"/>
-                <w:szCs w:val="28"/>
-              </w:rPr>
-              <w:t>transferring</w:t>
-            </w:r>
-            <w:r>
-              <w:rPr>
-                <w:sz w:val="28"/>
-                <w:szCs w:val="28"/>
-              </w:rPr>
-              <w:t xml:space="preserve"> files </w:t>
-            </w:r>
-            <w:r>
-              <w:rPr>
-                <w:sz w:val="28"/>
-                <w:szCs w:val="28"/>
-              </w:rPr>
-              <w:t xml:space="preserve">from </w:t>
-            </w:r>
-            <w:r>
-              <w:rPr>
-                <w:sz w:val="28"/>
-                <w:szCs w:val="28"/>
-              </w:rPr>
-              <w:t>S3 Object Storage</w:t>
-            </w:r>
-            <w:r>
-              <w:rPr>
-                <w:sz w:val="28"/>
-                <w:szCs w:val="28"/>
-              </w:rPr>
-              <w:t xml:space="preserve"> to DME server</w:t>
-            </w:r>
-            <w:r>
-              <w:rPr>
-                <w:sz w:val="28"/>
-                <w:szCs w:val="28"/>
-              </w:rPr>
-              <w:t>)</w:t>
-            </w:r>
-            <w:r>
-              <w:rPr>
-                <w:sz w:val="28"/>
-                <w:szCs w:val="28"/>
-              </w:rPr>
-              <w:t xml:space="preserve"> to align with the number of CPU cores on the servers</w:t>
-            </w:r>
-            <w:r>
-              <w:rPr>
-                <w:sz w:val="28"/>
-                <w:szCs w:val="28"/>
-              </w:rPr>
-              <w:t xml:space="preserve"> so that CPU utilization is </w:t>
-            </w:r>
-            <w:proofErr w:type="gramStart"/>
-            <w:r>
-              <w:rPr>
-                <w:sz w:val="28"/>
-                <w:szCs w:val="28"/>
-              </w:rPr>
-              <w:t>optimized</w:t>
-            </w:r>
-            <w:proofErr w:type="gramEnd"/>
-            <w:r>
-              <w:rPr>
-                <w:sz w:val="28"/>
-                <w:szCs w:val="28"/>
-              </w:rPr>
-              <w:t xml:space="preserve"> and requests do not get missed out</w:t>
-            </w:r>
-            <w:r>
-              <w:rPr>
-                <w:sz w:val="28"/>
-                <w:szCs w:val="28"/>
-              </w:rPr>
-              <w:t xml:space="preserve">. </w:t>
-            </w:r>
-          </w:p>
-          <w:p>
-            <w:pPr>
-              <w:rPr>
-                <w:rFonts w:cstheme="minorHAnsi"/>
-                <w:sz w:val="28"/>
-                <w:szCs w:val="28"/>
-              </w:rPr>
-            </w:pPr>
-          </w:p>
-          <w:p>
-            <w:pPr>
-              <w:rPr>
-                <w:rFonts w:cstheme="minorHAnsi"/>
-                <w:sz w:val="28"/>
-                <w:szCs w:val="28"/>
-              </w:rPr>
-            </w:pPr>
-            <w:r>
-              <w:rPr>
-                <w:rFonts w:cstheme="minorHAnsi"/>
-                <w:sz w:val="28"/>
-                <w:szCs w:val="28"/>
-              </w:rPr>
-              <w:t>==============================================================</w:t>
-            </w:r>
-          </w:p>
-          <w:p>
-            <w:pPr>
-              <w:rPr>
-                <w:rFonts w:cstheme="minorHAnsi"/>
-                <w:b/>
-                <w:sz w:val="28"/>
-                <w:szCs w:val="28"/>
-              </w:rPr>
-            </w:pPr>
-            <w:r>
-              <w:rPr>
-                <w:rFonts w:cstheme="minorHAnsi"/>
-                <w:b/>
-                <w:sz w:val="28"/>
-                <w:szCs w:val="28"/>
-              </w:rPr>
-              <w:t>4</w:t>
-            </w:r>
-            <w:r>
-              <w:rPr>
-                <w:rFonts w:cstheme="minorHAnsi"/>
-                <w:b/>
-                <w:sz w:val="28"/>
-                <w:szCs w:val="28"/>
-              </w:rPr>
-              <w:t>.0 Bug Reports and Support</w:t>
-            </w:r>
-          </w:p>
-          <w:p>
-            <w:pPr>
-              <w:rPr>
-                <w:rFonts w:cstheme="minorHAnsi"/>
-                <w:sz w:val="28"/>
-                <w:szCs w:val="28"/>
-              </w:rPr>
-            </w:pPr>
-            <w:r>
-              <w:rPr>
-                <w:rFonts w:cstheme="minorHAnsi"/>
-                <w:sz w:val="28"/>
-                <w:szCs w:val="28"/>
-              </w:rPr>
-              <w:t>==============================================================</w:t>
-            </w:r>
-          </w:p>
-          <w:p>
-            <w:pPr>
-              <w:rPr>
-                <w:rFonts w:cstheme="minorHAnsi"/>
-                <w:sz w:val="28"/>
-                <w:szCs w:val="28"/>
-              </w:rPr>
-            </w:pPr>
-          </w:p>
-          <w:p>
-            <w:pPr>
-              <w:rPr>
-                <w:rFonts w:cstheme="minorHAnsi"/>
-                <w:sz w:val="28"/>
-                <w:szCs w:val="28"/>
-              </w:rPr>
-            </w:pPr>
-            <w:r>
-              <w:rPr>
-                <w:rFonts w:cstheme="minorHAnsi"/>
-                <w:sz w:val="28"/>
-                <w:szCs w:val="28"/>
-              </w:rPr>
-              <w:t xml:space="preserve">For issues, questions or suggestions, </w:t>
-            </w:r>
-            <w:r>
-              <w:rPr>
-                <w:rFonts w:cstheme="minorHAnsi"/>
-                <w:sz w:val="28"/>
-                <w:szCs w:val="28"/>
-              </w:rPr>
-              <w:t>contact</w:t>
-            </w:r>
-            <w:r>
-              <w:rPr>
-                <w:rFonts w:cstheme="minorHAnsi"/>
-                <w:sz w:val="28"/>
-                <w:szCs w:val="28"/>
-              </w:rPr>
-              <w:t xml:space="preserve"> </w:t>
-            </w:r>
-            <w:hyperlink r:id="rId8" w:history="1">
+            <w:hyperlink r:id="rId9" w:history="1">
               <w:r>
                 <w:rPr>
                   <w:rStyle w:val="Hyperlink"/>
@@ -3478,6 +3522,7 @@
                 <w:sz w:val="28"/>
                 <w:szCs w:val="28"/>
               </w:rPr>
+              <w:lastRenderedPageBreak/>
               <w:t>==============================================================</w:t>
             </w:r>
           </w:p>
@@ -3575,7 +3620,7 @@
               </w:rPr>
               <w:t xml:space="preserve">,  visit </w:t>
             </w:r>
-            <w:hyperlink r:id="rId9" w:history="1">
+            <w:hyperlink r:id="rId10" w:history="1">
               <w:r>
                 <w:rPr>
                   <w:rStyle w:val="Hyperlink"/>
@@ -3655,7 +3700,7 @@
                 <w:szCs w:val="28"/>
               </w:rPr>
             </w:pPr>
-            <w:hyperlink r:id="rId10" w:history="1">
+            <w:hyperlink r:id="rId11" w:history="1">
               <w:r>
                 <w:rPr>
                   <w:rStyle w:val="Hyperlink"/>
@@ -3849,7 +3894,7 @@
                 <w:szCs w:val="28"/>
               </w:rPr>
             </w:pPr>
-            <w:hyperlink r:id="rId11" w:history="1">
+            <w:hyperlink r:id="rId12" w:history="1">
               <w:r>
                 <w:rPr>
                   <w:rStyle w:val="Hyperlink"/>
@@ -3903,7 +3948,7 @@
                 <w:szCs w:val="28"/>
               </w:rPr>
             </w:pPr>
-            <w:hyperlink r:id="rId12" w:history="1">
+            <w:hyperlink r:id="rId13" w:history="1">
               <w:r>
                 <w:rPr>
                   <w:rStyle w:val="Hyperlink"/>
@@ -3949,7 +3994,7 @@
                 <w:szCs w:val="28"/>
               </w:rPr>
             </w:pPr>
-            <w:hyperlink r:id="rId13" w:history="1">
+            <w:hyperlink r:id="rId14" w:history="1">
               <w:r>
                 <w:rPr>
                   <w:rStyle w:val="Hyperlink"/>
@@ -3995,7 +4040,7 @@
                 <w:szCs w:val="28"/>
               </w:rPr>
             </w:pPr>
-            <w:hyperlink r:id="rId14" w:history="1">
+            <w:hyperlink r:id="rId15" w:history="1">
               <w:r>
                 <w:rPr>
                   <w:rStyle w:val="Hyperlink"/>
@@ -4053,7 +4098,7 @@
                 <w:szCs w:val="28"/>
               </w:rPr>
             </w:pPr>
-            <w:hyperlink r:id="rId15" w:history="1">
+            <w:hyperlink r:id="rId16" w:history="1">
               <w:r>
                 <w:rPr>
                   <w:rStyle w:val="Hyperlink"/>

</xml_diff>

<commit_message>
Additional changes due to new tickets and review feedback
</commit_message>
<xml_diff>
--- a/doc/release/HPC DME Release Notes 2.15.0.docx
+++ b/doc/release/HPC DME Release Notes 2.15.0.docx
@@ -119,26 +119,14 @@
               </w:rPr>
               <w:t>1</w:t>
             </w:r>
-            <w:ins w:id="0" w:author="Menon, Sunita (NIH/NCI) [C]" w:date="2021-12-14T18:41:00Z">
-              <w:r>
-                <w:rPr>
-                  <w:rFonts w:cstheme="minorHAnsi"/>
-                  <w:sz w:val="28"/>
-                  <w:szCs w:val="28"/>
-                </w:rPr>
-                <w:t>5</w:t>
-              </w:r>
-            </w:ins>
-            <w:del w:id="1" w:author="Menon, Sunita (NIH/NCI) [C]" w:date="2021-12-14T18:41:00Z">
-              <w:r>
-                <w:rPr>
-                  <w:rFonts w:cstheme="minorHAnsi"/>
-                  <w:sz w:val="28"/>
-                  <w:szCs w:val="28"/>
-                </w:rPr>
-                <w:delText>4</w:delText>
-              </w:r>
-            </w:del>
+            <w:r>
+              <w:rPr>
+                <w:rFonts w:cstheme="minorHAnsi"/>
+                <w:sz w:val="28"/>
+                <w:szCs w:val="28"/>
+              </w:rPr>
+              <w:t>5</w:t>
+            </w:r>
             <w:r>
               <w:rPr>
                 <w:rFonts w:cstheme="minorHAnsi"/>
@@ -1955,7 +1943,23 @@
                 <w:sz w:val="28"/>
                 <w:szCs w:val="28"/>
               </w:rPr>
-              <w:t>v2.15.0 - December 29, 2021</w:t>
+              <w:t>v2.15.0 - December 2</w:t>
+            </w:r>
+            <w:r>
+              <w:rPr>
+                <w:rFonts w:cstheme="minorHAnsi"/>
+                <w:sz w:val="28"/>
+                <w:szCs w:val="28"/>
+              </w:rPr>
+              <w:t>0</w:t>
+            </w:r>
+            <w:r>
+              <w:rPr>
+                <w:rFonts w:cstheme="minorHAnsi"/>
+                <w:sz w:val="28"/>
+                <w:szCs w:val="28"/>
+              </w:rPr>
+              <w:t>, 2021</w:t>
             </w:r>
           </w:p>
           <w:p>
@@ -2246,7 +2250,35 @@
                 <w:sz w:val="28"/>
                 <w:szCs w:val="28"/>
               </w:rPr>
-              <w:t>the collection update notification when a new data object is registered in the collection. Additionally, the collection update notification can now be customized on a per Division/Office/Center DOC basis</w:t>
+              <w:t xml:space="preserve">the collection update notification when a new data object is registered in the collection. Additionally, the collection update notification can now be customized on a per Division/Office/Center </w:t>
+            </w:r>
+            <w:r>
+              <w:rPr>
+                <w:sz w:val="28"/>
+                <w:szCs w:val="28"/>
+              </w:rPr>
+              <w:t>(</w:t>
+            </w:r>
+            <w:r>
+              <w:rPr>
+                <w:sz w:val="28"/>
+                <w:szCs w:val="28"/>
+              </w:rPr>
+              <w:t>DOC</w:t>
+            </w:r>
+            <w:r>
+              <w:rPr>
+                <w:sz w:val="28"/>
+                <w:szCs w:val="28"/>
+              </w:rPr>
+              <w:t>)</w:t>
+            </w:r>
+            <w:r>
+              <w:rPr>
+                <w:sz w:val="28"/>
+                <w:szCs w:val="28"/>
+              </w:rPr>
+              <w:t xml:space="preserve"> basis</w:t>
             </w:r>
             <w:r>
               <w:rPr>
@@ -2635,7 +2667,35 @@
                 <w:sz w:val="28"/>
                 <w:szCs w:val="28"/>
               </w:rPr>
-              <w:t>Division/Office/Center DOC basis</w:t>
+              <w:t xml:space="preserve">Division/Office/Center </w:t>
+            </w:r>
+            <w:r>
+              <w:rPr>
+                <w:sz w:val="28"/>
+                <w:szCs w:val="28"/>
+              </w:rPr>
+              <w:t>(</w:t>
+            </w:r>
+            <w:r>
+              <w:rPr>
+                <w:sz w:val="28"/>
+                <w:szCs w:val="28"/>
+              </w:rPr>
+              <w:t>DOC</w:t>
+            </w:r>
+            <w:r>
+              <w:rPr>
+                <w:sz w:val="28"/>
+                <w:szCs w:val="28"/>
+              </w:rPr>
+              <w:t>)</w:t>
+            </w:r>
+            <w:r>
+              <w:rPr>
+                <w:sz w:val="28"/>
+                <w:szCs w:val="28"/>
+              </w:rPr>
+              <w:t xml:space="preserve"> basis</w:t>
             </w:r>
             <w:r>
               <w:rPr>
@@ -2772,7 +2832,7 @@
                 <w:szCs w:val="28"/>
                 <w:u w:val="single"/>
               </w:rPr>
-              <w:t>Misc. changes/Bug Fixes</w:t>
+              <w:t>Improvements</w:t>
             </w:r>
             <w:r>
               <w:rPr>
@@ -2784,6 +2844,66 @@
                 <w:szCs w:val="28"/>
                 <w:u w:val="single"/>
               </w:rPr>
+              <w:t xml:space="preserve"> and </w:t>
+            </w:r>
+            <w:r>
+              <w:rPr>
+                <w:rFonts w:cstheme="minorHAnsi"/>
+                <w:b/>
+                <w:bCs/>
+                <w:color w:val="000000"/>
+                <w:sz w:val="28"/>
+                <w:szCs w:val="28"/>
+                <w:u w:val="single"/>
+              </w:rPr>
+              <w:t>B</w:t>
+            </w:r>
+            <w:r>
+              <w:rPr>
+                <w:rFonts w:cstheme="minorHAnsi"/>
+                <w:b/>
+                <w:bCs/>
+                <w:color w:val="000000"/>
+                <w:sz w:val="28"/>
+                <w:szCs w:val="28"/>
+                <w:u w:val="single"/>
+              </w:rPr>
+              <w:t xml:space="preserve">ug </w:t>
+            </w:r>
+            <w:r>
+              <w:rPr>
+                <w:rFonts w:cstheme="minorHAnsi"/>
+                <w:b/>
+                <w:bCs/>
+                <w:color w:val="000000"/>
+                <w:sz w:val="28"/>
+                <w:szCs w:val="28"/>
+                <w:u w:val="single"/>
+              </w:rPr>
+              <w:t>F</w:t>
+            </w:r>
+            <w:r>
+              <w:rPr>
+                <w:rFonts w:cstheme="minorHAnsi"/>
+                <w:b/>
+                <w:bCs/>
+                <w:color w:val="000000"/>
+                <w:sz w:val="28"/>
+                <w:szCs w:val="28"/>
+                <w:u w:val="single"/>
+              </w:rPr>
+              <w:t>ixes</w:t>
+            </w:r>
+            <w:r>
+              <w:rPr>
+                <w:rFonts w:cstheme="minorHAnsi"/>
+                <w:b/>
+                <w:bCs/>
+                <w:color w:val="000000"/>
+                <w:sz w:val="28"/>
+                <w:szCs w:val="28"/>
+                <w:u w:val="single"/>
+              </w:rPr>
               <w:t>:</w:t>
             </w:r>
           </w:p>
@@ -2851,7 +2971,21 @@
                 <w:sz w:val="28"/>
                 <w:szCs w:val="28"/>
               </w:rPr>
-              <w:t xml:space="preserve">the progress of the 1st part of the </w:t>
+              <w:t xml:space="preserve">the progress of the </w:t>
+            </w:r>
+            <w:r>
+              <w:rPr>
+                <w:sz w:val="28"/>
+                <w:szCs w:val="28"/>
+              </w:rPr>
+              <w:t>first</w:t>
+            </w:r>
+            <w:r>
+              <w:rPr>
+                <w:sz w:val="28"/>
+                <w:szCs w:val="28"/>
+              </w:rPr>
+              <w:t xml:space="preserve"> part of the </w:t>
             </w:r>
             <w:r>
               <w:rPr>
@@ -2907,7 +3041,21 @@
                 <w:sz w:val="28"/>
                 <w:szCs w:val="28"/>
               </w:rPr>
-              <w:t xml:space="preserve">Previously, only the progress of the 2nd part of the </w:t>
+              <w:t xml:space="preserve">Previously, only the progress of the </w:t>
+            </w:r>
+            <w:r>
+              <w:rPr>
+                <w:sz w:val="28"/>
+                <w:szCs w:val="28"/>
+              </w:rPr>
+              <w:t>second</w:t>
+            </w:r>
+            <w:r>
+              <w:rPr>
+                <w:sz w:val="28"/>
+                <w:szCs w:val="28"/>
+              </w:rPr>
+              <w:t xml:space="preserve"> part of the </w:t>
             </w:r>
             <w:r>
               <w:rPr>
@@ -3104,6 +3252,134 @@
               <w:rPr>
                 <w:sz w:val="28"/>
                 <w:szCs w:val="28"/>
+                <w:u w:val="single"/>
+              </w:rPr>
+            </w:pPr>
+            <w:r>
+              <w:rPr>
+                <w:sz w:val="28"/>
+                <w:szCs w:val="28"/>
+                <w:u w:val="single"/>
+              </w:rPr>
+              <w:t>HPCDATAMGM-1537</w:t>
+            </w:r>
+            <w:r>
+              <w:rPr>
+                <w:sz w:val="28"/>
+                <w:szCs w:val="28"/>
+              </w:rPr>
+              <w:t>: Enhanced the Collection Details screen of the DME web application to also display the total size of the collection</w:t>
+            </w:r>
+            <w:r>
+              <w:rPr>
+                <w:sz w:val="28"/>
+                <w:szCs w:val="28"/>
+              </w:rPr>
+              <w:t>.</w:t>
+            </w:r>
+          </w:p>
+          <w:p>
+            <w:pPr>
+              <w:rPr>
+                <w:sz w:val="28"/>
+                <w:szCs w:val="28"/>
+                <w:u w:val="single"/>
+              </w:rPr>
+            </w:pPr>
+          </w:p>
+          <w:p>
+            <w:pPr>
+              <w:rPr>
+                <w:sz w:val="28"/>
+                <w:szCs w:val="28"/>
+              </w:rPr>
+            </w:pPr>
+            <w:r>
+              <w:rPr>
+                <w:sz w:val="28"/>
+                <w:szCs w:val="28"/>
+                <w:u w:val="single"/>
+              </w:rPr>
+              <w:t>HPCDATAMGM-153</w:t>
+            </w:r>
+            <w:r>
+              <w:rPr>
+                <w:sz w:val="28"/>
+                <w:szCs w:val="28"/>
+                <w:u w:val="single"/>
+              </w:rPr>
+              <w:t>8:</w:t>
+            </w:r>
+            <w:r>
+              <w:rPr>
+                <w:sz w:val="28"/>
+                <w:szCs w:val="28"/>
+              </w:rPr>
+              <w:t xml:space="preserve"> </w:t>
+            </w:r>
+            <w:r>
+              <w:rPr>
+                <w:sz w:val="28"/>
+                <w:szCs w:val="28"/>
+              </w:rPr>
+              <w:t>H</w:t>
+            </w:r>
+            <w:r>
+              <w:rPr>
+                <w:sz w:val="28"/>
+                <w:szCs w:val="28"/>
+              </w:rPr>
+              <w:t>yperlink</w:t>
+            </w:r>
+            <w:r>
+              <w:rPr>
+                <w:sz w:val="28"/>
+                <w:szCs w:val="28"/>
+              </w:rPr>
+              <w:t>ed</w:t>
+            </w:r>
+            <w:r>
+              <w:rPr>
+                <w:sz w:val="28"/>
+                <w:szCs w:val="28"/>
+              </w:rPr>
+              <w:t xml:space="preserve"> the path of the collection being downloaded </w:t>
+            </w:r>
+            <w:r>
+              <w:rPr>
+                <w:sz w:val="28"/>
+                <w:szCs w:val="28"/>
+              </w:rPr>
+              <w:t xml:space="preserve">on the Download Task Details of the DME web application. This link points to the Collection Details screen, enabling users to easily </w:t>
+            </w:r>
+            <w:r>
+              <w:rPr>
+                <w:sz w:val="28"/>
+                <w:szCs w:val="28"/>
+              </w:rPr>
+              <w:t>access the</w:t>
+            </w:r>
+            <w:r>
+              <w:rPr>
+                <w:sz w:val="28"/>
+                <w:szCs w:val="28"/>
+              </w:rPr>
+              <w:t xml:space="preserve"> metadata and other information pertaining to that collection. </w:t>
+            </w:r>
+          </w:p>
+          <w:p>
+            <w:pPr>
+              <w:rPr>
+                <w:sz w:val="28"/>
+                <w:szCs w:val="28"/>
+              </w:rPr>
+            </w:pPr>
+          </w:p>
+          <w:p>
+            <w:pPr>
+              <w:rPr>
+                <w:sz w:val="28"/>
+                <w:szCs w:val="28"/>
               </w:rPr>
             </w:pPr>
           </w:p>
@@ -3240,7 +3516,14 @@
                 <w:sz w:val="28"/>
                 <w:szCs w:val="28"/>
               </w:rPr>
-              <w:t xml:space="preserve">1st part of </w:t>
+              <w:t>first</w:t>
+            </w:r>
+            <w:r>
+              <w:rPr>
+                <w:sz w:val="28"/>
+                <w:szCs w:val="28"/>
+              </w:rPr>
+              <w:t xml:space="preserve"> part of </w:t>
             </w:r>
             <w:r>
               <w:rPr>
@@ -3364,6 +3647,7 @@
                 <w:sz w:val="28"/>
                 <w:szCs w:val="28"/>
               </w:rPr>
+              <w:lastRenderedPageBreak/>
               <w:t>==============================================================</w:t>
             </w:r>
           </w:p>
@@ -3522,7 +3806,6 @@
                 <w:sz w:val="28"/>
                 <w:szCs w:val="28"/>
               </w:rPr>
-              <w:lastRenderedPageBreak/>
               <w:t>==============================================================</w:t>
             </w:r>
           </w:p>
@@ -8474,14 +8757,6 @@
     <w:abstractNumId w:val="14"/>
   </w:num>
 </w:numbering>
-</file>
-
-<file path=word/people.xml><?xml version="1.0" encoding="utf-8"?>
-<w15:people xmlns:wpc="http://schemas.microsoft.com/office/word/2010/wordprocessingCanvas" xmlns:cx="http://schemas.microsoft.com/office/drawing/2014/chartex" xmlns:cx1="http://schemas.microsoft.com/office/drawing/2015/9/8/chartex" xmlns:cx2="http://schemas.microsoft.com/office/drawing/2015/10/21/chartex" xmlns:cx3="http://schemas.microsoft.com/office/drawing/2016/5/9/chartex" xmlns:cx4="http://schemas.microsoft.com/office/drawing/2016/5/10/chartex" xmlns:cx5="http://schemas.microsoft.com/office/drawing/2016/5/11/chartex" xmlns:cx6="http://schemas.microsoft.com/office/drawing/2016/5/12/chartex" xmlns:cx7="http://schemas.microsoft.com/office/drawing/2016/5/13/chartex" xmlns:cx8="http://schemas.microsoft.com/office/drawing/2016/5/14/chartex" xmlns:mc="http://schemas.openxmlformats.org/markup-compatibility/2006" xmlns:aink="http://schemas.microsoft.com/office/drawing/2016/ink" xmlns:am3d="http://schemas.microsoft.com/office/drawing/2017/model3d" xmlns:o="urn:schemas-microsoft-com:office:office" xmlns:r="http://schemas.openxmlformats.org/officeDocument/2006/relationships" xmlns:m="http://schemas.openxmlformats.org/officeDocument/2006/math" xmlns:v="urn:schemas-microsoft-com:vml" xmlns:wp14="http://schemas.microsoft.com/office/word/2010/wordprocessingDrawing" xmlns:wp="http://schemas.openxmlformats.org/drawingml/2006/wordprocessingDrawing" xmlns:w10="urn:schemas-microsoft-com:office:word" xmlns:w="http://schemas.openxmlformats.org/wordprocessingml/2006/main" xmlns:w14="http://schemas.microsoft.com/office/word/2010/wordml" xmlns:w15="http://schemas.microsoft.com/office/word/2012/wordml" xmlns:w16cex="http://schemas.microsoft.com/office/word/2018/wordml/cex" xmlns:w16cid="http://schemas.microsoft.com/office/word/2016/wordml/cid" xmlns:w16="http://schemas.microsoft.com/office/word/2018/wordml" xmlns:w16sdtdh="http://schemas.microsoft.com/office/word/2020/wordml/sdtdatahash" xmlns:w16se="http://schemas.microsoft.com/office/word/2015/wordml/symex" xmlns:wpg="http://schemas.microsoft.com/office/word/2010/wordprocessingGroup" xmlns:wpi="http://schemas.microsoft.com/office/word/2010/wordprocessingInk" xmlns:wne="http://schemas.microsoft.com/office/word/2006/wordml" xmlns:wps="http://schemas.microsoft.com/office/word/2010/wordprocessingShape" mc:Ignorable="w14 w15 w16se w16cid w16 w16cex w16sdtdh wp14">
-  <w15:person w15:author="Menon, Sunita (NIH/NCI) [C]">
-    <w15:presenceInfo w15:providerId="AD" w15:userId="S::menons2@nih.gov::758ef455-cee4-484e-950b-e649d9c01c48"/>
-  </w15:person>
-</w15:people>
 </file>
 
 <file path=word/styles.xml><?xml version="1.0" encoding="utf-8"?>

</xml_diff>